<commit_message>
Updated William's paragraph with changes received.
</commit_message>
<xml_diff>
--- a/AgileMethodsImplementation/Team Deadpool Retrospective - Sprint 1 .docx
+++ b/AgileMethodsImplementation/Team Deadpool Retrospective - Sprint 1 .docx
@@ -1,178 +1,173 @@
 
 <file path=word/document.xml><?xml version="1.0" encoding="utf-8"?>
-<w:document xmlns:mc="http://schemas.openxmlformats.org/markup-compatibility/2006" xmlns:o="urn:schemas-microsoft-com:office:office" xmlns:r="http://schemas.openxmlformats.org/officeDocument/2006/relationships" xmlns:m="http://schemas.openxmlformats.org/officeDocument/2006/math" xmlns:v="urn:schemas-microsoft-com:vml" xmlns:wp="http://schemas.openxmlformats.org/drawingml/2006/wordprocessingDrawing" xmlns:w10="urn:schemas-microsoft-com:office:word" xmlns:w="http://schemas.openxmlformats.org/wordprocessingml/2006/main" xmlns:wne="http://schemas.microsoft.com/office/word/2006/wordml" xmlns:sl="http://schemas.openxmlformats.org/schemaLibrary/2006/main" xmlns:a="http://schemas.openxmlformats.org/drawingml/2006/main" xmlns:pic="http://schemas.openxmlformats.org/drawingml/2006/picture" xmlns:c="http://schemas.openxmlformats.org/drawingml/2006/chart" xmlns:lc="http://schemas.openxmlformats.org/drawingml/2006/lockedCanvas" xmlns:dgm="http://schemas.openxmlformats.org/drawingml/2006/diagram" xmlns:wps="http://schemas.microsoft.com/office/word/2010/wordprocessingShape" xmlns:wpg="http://schemas.microsoft.com/office/word/2010/wordprocessingGroup" xmlns:w14="http://schemas.microsoft.com/office/word/2010/wordml" xmlns:w15="http://schemas.microsoft.com/office/word/2012/wordml">
+<w:document xmlns:wpc="http://schemas.microsoft.com/office/word/2010/wordprocessingCanvas" xmlns:cx="http://schemas.microsoft.com/office/drawing/2014/chartex" xmlns:cx1="http://schemas.microsoft.com/office/drawing/2015/9/8/chartex" xmlns:cx2="http://schemas.microsoft.com/office/drawing/2015/10/21/chartex" xmlns:cx3="http://schemas.microsoft.com/office/drawing/2016/5/9/chartex" xmlns:cx4="http://schemas.microsoft.com/office/drawing/2016/5/10/chartex" xmlns:cx5="http://schemas.microsoft.com/office/drawing/2016/5/11/chartex" xmlns:cx6="http://schemas.microsoft.com/office/drawing/2016/5/12/chartex" xmlns:cx7="http://schemas.microsoft.com/office/drawing/2016/5/13/chartex" xmlns:cx8="http://schemas.microsoft.com/office/drawing/2016/5/14/chartex" xmlns:mc="http://schemas.openxmlformats.org/markup-compatibility/2006" xmlns:aink="http://schemas.microsoft.com/office/drawing/2016/ink" xmlns:am3d="http://schemas.microsoft.com/office/drawing/2017/model3d" xmlns:o="urn:schemas-microsoft-com:office:office" xmlns:r="http://schemas.openxmlformats.org/officeDocument/2006/relationships" xmlns:m="http://schemas.openxmlformats.org/officeDocument/2006/math" xmlns:v="urn:schemas-microsoft-com:vml" xmlns:wp14="http://schemas.microsoft.com/office/word/2010/wordprocessingDrawing" xmlns:wp="http://schemas.openxmlformats.org/drawingml/2006/wordprocessingDrawing" xmlns:w10="urn:schemas-microsoft-com:office:word" xmlns:w="http://schemas.openxmlformats.org/wordprocessingml/2006/main" xmlns:w14="http://schemas.microsoft.com/office/word/2010/wordml" xmlns:w15="http://schemas.microsoft.com/office/word/2012/wordml" xmlns:w16cid="http://schemas.microsoft.com/office/word/2016/wordml/cid" xmlns:w16se="http://schemas.microsoft.com/office/word/2015/wordml/symex" xmlns:wpg="http://schemas.microsoft.com/office/word/2010/wordprocessingGroup" xmlns:wpi="http://schemas.microsoft.com/office/word/2010/wordprocessingInk" xmlns:wne="http://schemas.microsoft.com/office/word/2006/wordml" xmlns:wps="http://schemas.microsoft.com/office/word/2010/wordprocessingShape" mc:Ignorable="w14 w15 w16se w16cid wp14">
   <w:body>
     <w:p>
       <w:pPr>
-        <w:contextualSpacing w:val="0"/>
         <w:jc w:val="center"/>
-        <w:rPr/>
       </w:pPr>
       <w:r>
-        <w:rPr>
-          <w:rtl w:val="0"/>
-        </w:rPr>
         <w:t xml:space="preserve">Team Deadpool Retrospective - Sprint 1 </w:t>
       </w:r>
     </w:p>
     <w:p>
       <w:pPr>
-        <w:contextualSpacing w:val="0"/>
         <w:jc w:val="center"/>
-        <w:rPr/>
       </w:pPr>
-      <w:r>
-        <w:rPr>
-          <w:rtl w:val="0"/>
-        </w:rPr>
-      </w:r>
     </w:p>
     <w:p>
-      <w:pPr>
-        <w:contextualSpacing w:val="0"/>
-        <w:rPr/>
-      </w:pPr>
+      <w:r>
+        <w:t>Bruno - I volunteered to be scrum master, but it seemed like all the points we discussed in the meeting couldn’t be handled in 10 minutes or less. Our points were a little low because started our sprint a little late, we didn’t have our first meeting until</w:t>
+      </w:r>
+      <w:r>
+        <w:t xml:space="preserve"> the start of the second week of the sprint, but we were able to do a comprehensive first pass of user stories and tech debts to position ourselves into a good place for the second sprint. The extra week to work on the project would’ve let us have a better</w:t>
+      </w:r>
+      <w:r>
+        <w:t xml:space="preserve"> grasp on the process, but overall it was very good.</w:t>
+      </w:r>
+    </w:p>
+    <w:p/>
+    <w:p>
+      <w:r>
+        <w:t xml:space="preserve">Nick - We spoke about things we wanted to do in an unofficial capacity, we didn’t officially meet until the halfway point of the sprint, but the meeting was very productive with a good target velocity. </w:t>
+      </w:r>
+      <w:r>
+        <w:t xml:space="preserve">There was quite a bit of discussion needed for each user story since I was the only one on the team that had any </w:t>
+      </w:r>
+      <w:proofErr w:type="spellStart"/>
+      <w:r>
+        <w:t>js</w:t>
+      </w:r>
+      <w:proofErr w:type="spellEnd"/>
+      <w:r>
+        <w:t xml:space="preserve"> experience, but after explaining how difficult or simple some aspects would be, we started settling on good complexities for each user story</w:t>
+      </w:r>
+      <w:r>
+        <w:t>. If I were to do it differently, I would’ve had the team meet at least a few days sooner or</w:t>
+      </w:r>
+      <w:r>
+        <w:t xml:space="preserve"> made the unofficial plans more concrete.</w:t>
+      </w:r>
+    </w:p>
+    <w:p/>
+    <w:p>
+      <w:proofErr w:type="spellStart"/>
+      <w:r>
+        <w:t>Bunrith</w:t>
+      </w:r>
+      <w:proofErr w:type="spellEnd"/>
+      <w:r>
+        <w:t xml:space="preserve"> Seng - The sprint was good. We had a very productive meeting where we got many user stories and assigned complex</w:t>
+      </w:r>
+      <w:r>
+        <w:t xml:space="preserve">ity to them. We knew that we were </w:t>
+      </w:r>
+      <w:proofErr w:type="gramStart"/>
+      <w:r>
+        <w:t>behind</w:t>
+      </w:r>
+      <w:proofErr w:type="gramEnd"/>
+      <w:r>
+        <w:t xml:space="preserve"> so we started meeting on Thursdays after class to catch up, sometimes we met on Tuesdays too if we had the time. I had a hard time testing the functions until we sat down and looked at the process together, I was ab</w:t>
+      </w:r>
+      <w:r>
+        <w:t xml:space="preserve">le to test almost </w:t>
+      </w:r>
+      <w:proofErr w:type="gramStart"/>
+      <w:r>
+        <w:t>all of</w:t>
+      </w:r>
+      <w:proofErr w:type="gramEnd"/>
+      <w:r>
+        <w:t xml:space="preserve"> the user stories programmed this sprint.</w:t>
+      </w:r>
+    </w:p>
+    <w:p/>
+    <w:p>
+      <w:r>
+        <w:t xml:space="preserve">William - </w:t>
+      </w:r>
+      <w:r>
+        <w:t xml:space="preserve">The team got started a little later </w:t>
+      </w:r>
+      <w:proofErr w:type="spellStart"/>
+      <w:r>
+        <w:t>then</w:t>
+      </w:r>
+      <w:proofErr w:type="spellEnd"/>
+      <w:r>
+        <w:t xml:space="preserve"> expected due to time conflicts for everyone in ord</w:t>
+      </w:r>
+      <w:bookmarkStart w:id="0" w:name="_GoBack"/>
+      <w:bookmarkEnd w:id="0"/>
+      <w:r>
+        <w:t>er to meet. Because of the late start I asked for help from the team to write the initial tech debts, also with not having JavaScript experience their input was welcomed. The team really came together and was very supportive of each other which allowed for constructive conversation. This led to our team not only finishing the initial requirements for the server but allowed for us to discuss additional features. Had it been possible I would have liked to have more velocity in our first sprint so that our second sprint could be focused more on additional features to enhance our project.</w:t>
+      </w:r>
+    </w:p>
+    <w:p/>
+    <w:p>
+      <w:r>
+        <w:t xml:space="preserve">Scott - </w:t>
+      </w:r>
       <w:r>
         <w:rPr>
-          <w:rtl w:val="0"/>
-        </w:rPr>
-        <w:t xml:space="preserve">Bruno - I volunteered to be scrum master, but it seemed like all the points we discussed in the meeting couldn’t be handled in 10 minutes or less. Our points were a little low because started our sprint a little late, we didn’t have our first meeting until the start of the second week of the sprint, but we were able to do a comprehensive first pass of user stories and tech debts to position ourselves into a good place for the second sprint. The extra week to work on the project would’ve let us have a better grasp on the process, but overall it was very good.</w:t>
-      </w:r>
-    </w:p>
-    <w:p>
-      <w:pPr>
-        <w:contextualSpacing w:val="0"/>
-        <w:rPr/>
-      </w:pPr>
-      <w:r>
-        <w:rPr>
-          <w:rtl w:val="0"/>
-        </w:rPr>
-      </w:r>
-    </w:p>
-    <w:p>
-      <w:pPr>
-        <w:contextualSpacing w:val="0"/>
-        <w:rPr/>
-      </w:pPr>
-      <w:r>
-        <w:rPr>
-          <w:rtl w:val="0"/>
-        </w:rPr>
-        <w:t xml:space="preserve">Nick - We spoke about things we wanted to do in an unofficial capacity, we didn’t officially meet until the halfway point of the sprint, but the meeting was very productive with a good target velocity. There was quite a bit of discussion needed for each user story since I was the only one on the team that had any js experience, but after explaining how difficult or simple some aspects would be, we started settling on good complexities for each user story. If I were to do it differently, I would’ve had the team meet at least a few days sooner, or made the unofficial plans more concrete.</w:t>
-      </w:r>
-    </w:p>
-    <w:p>
-      <w:pPr>
-        <w:contextualSpacing w:val="0"/>
-        <w:rPr/>
-      </w:pPr>
-      <w:r>
-        <w:rPr>
-          <w:rtl w:val="0"/>
-        </w:rPr>
-      </w:r>
-    </w:p>
-    <w:p>
-      <w:pPr>
-        <w:contextualSpacing w:val="0"/>
-        <w:rPr/>
-      </w:pPr>
-      <w:r>
-        <w:rPr>
-          <w:rtl w:val="0"/>
-        </w:rPr>
-        <w:t xml:space="preserve">Bunrith Seng - The sprint was good. We had a very productive meeting where we got many user stories and assigned complexity to them. We knew that we were behind so we started meeting on Thursdays after class to catch up, sometimes we met on Tuesdays too if we had the time. I had a hard time testing the functions until we sat down and looked at the process together, I was able to test almost all of the user stories programmed this sprint.</w:t>
-      </w:r>
-    </w:p>
-    <w:p>
-      <w:pPr>
-        <w:contextualSpacing w:val="0"/>
-        <w:rPr/>
-      </w:pPr>
-      <w:r>
-        <w:rPr>
-          <w:rtl w:val="0"/>
-        </w:rPr>
-      </w:r>
-    </w:p>
-    <w:p>
-      <w:pPr>
-        <w:contextualSpacing w:val="0"/>
-        <w:rPr/>
-      </w:pPr>
-      <w:r>
-        <w:rPr>
-          <w:rtl w:val="0"/>
-        </w:rPr>
-        <w:t xml:space="preserve">William - The team started a little later than expected, and because of that I asked for some help writing the initial tech debts (especially because I have never had any experience with JavaScript). The team really came together and got not only the initial requirements for the server and repository, we had enough time to discuss additional features. If we had more time, I would have liked to have more velocity in the first sprint to make the second sprint easier.</w:t>
-      </w:r>
-    </w:p>
-    <w:p>
-      <w:pPr>
-        <w:contextualSpacing w:val="0"/>
-        <w:rPr/>
-      </w:pPr>
-      <w:r>
-        <w:rPr>
-          <w:rtl w:val="0"/>
-        </w:rPr>
-      </w:r>
-    </w:p>
-    <w:p>
-      <w:pPr>
-        <w:contextualSpacing w:val="0"/>
-        <w:rPr/>
-      </w:pPr>
-      <w:r>
-        <w:rPr>
-          <w:rtl w:val="0"/>
-        </w:rPr>
-        <w:t xml:space="preserve">Scott - </w:t>
-      </w:r>
-      <w:r>
-        <w:rPr>
-          <w:b w:val="1"/>
+          <w:b/>
           <w:highlight w:val="white"/>
-          <w:rtl w:val="0"/>
         </w:rPr>
         <w:t xml:space="preserve"> </w:t>
       </w:r>
       <w:r>
         <w:rPr>
           <w:highlight w:val="white"/>
-          <w:rtl w:val="0"/>
         </w:rPr>
-        <w:t xml:space="preserve">I feel good about this first sprint. Our first meeting was incredibly productive, we created every single required user story and tech debt, and assigned points to them. With the time we had left over, we were able to finalize most of the user stories for features to implement them when the time came. During the retrospective the team agreed that we should’ve started the sprint sooner since we have never had experience with this process. We were able to have a lot of constructive “arguing” about how we thought each of the user stories should be rated and talked a bit how each could be developed</w:t>
-      </w:r>
+        <w:t xml:space="preserve">I feel good about this first sprint. Our first meeting was incredibly productive, we created every single required user story and tech </w:t>
+      </w:r>
+      <w:proofErr w:type="gramStart"/>
       <w:r>
         <w:rPr>
-          <w:rtl w:val="0"/>
+          <w:highlight w:val="white"/>
         </w:rPr>
+        <w:t>debt, and</w:t>
+      </w:r>
+      <w:proofErr w:type="gramEnd"/>
+      <w:r>
+        <w:rPr>
+          <w:highlight w:val="white"/>
+        </w:rPr>
+        <w:t xml:space="preserve"> assigned points to them. With the time we had left over, we were able to fin</w:t>
+      </w:r>
+      <w:r>
+        <w:rPr>
+          <w:highlight w:val="white"/>
+        </w:rPr>
+        <w:t>alize most of the user stories for features to implement them when the time came. During the retrospective the team agreed that we should’ve started the sprint sooner since we have never had experience with this process. We were able to have a lot of const</w:t>
+      </w:r>
+      <w:r>
+        <w:rPr>
+          <w:highlight w:val="white"/>
+        </w:rPr>
+        <w:t>ructive “arguing” about how we thought each of the user stories should be rated and talked a bit how each could be developed</w:t>
       </w:r>
     </w:p>
     <w:sectPr>
-      <w:pgSz w:h="15840" w:w="12240"/>
-      <w:pgMar w:bottom="1440" w:top="1440" w:left="1440" w:right="1440" w:header="0"/>
+      <w:pgSz w:w="12240" w:h="15840"/>
+      <w:pgMar w:top="1440" w:right="1440" w:bottom="1440" w:left="1440" w:header="0" w:footer="720" w:gutter="0"/>
       <w:pgNumType w:start="1"/>
+      <w:cols w:space="720"/>
     </w:sectPr>
   </w:body>
 </w:document>
 </file>
 
-<file path=word/numbering.xml><?xml version="1.0" encoding="utf-8"?>
-<w:numbering xmlns:mc="http://schemas.openxmlformats.org/markup-compatibility/2006" xmlns:o="urn:schemas-microsoft-com:office:office" xmlns:r="http://schemas.openxmlformats.org/officeDocument/2006/relationships" xmlns:m="http://schemas.openxmlformats.org/officeDocument/2006/math" xmlns:v="urn:schemas-microsoft-com:vml" xmlns:wp="http://schemas.openxmlformats.org/drawingml/2006/wordprocessingDrawing" xmlns:w10="urn:schemas-microsoft-com:office:word" xmlns:w="http://schemas.openxmlformats.org/wordprocessingml/2006/main" xmlns:wne="http://schemas.microsoft.com/office/word/2006/wordml" xmlns:sl="http://schemas.openxmlformats.org/schemaLibrary/2006/main" xmlns:a="http://schemas.openxmlformats.org/drawingml/2006/main" xmlns:pic="http://schemas.openxmlformats.org/drawingml/2006/picture" xmlns:c="http://schemas.openxmlformats.org/drawingml/2006/chart" xmlns:lc="http://schemas.openxmlformats.org/drawingml/2006/lockedCanvas" xmlns:dgm="http://schemas.openxmlformats.org/drawingml/2006/diagram" xmlns:wps="http://schemas.microsoft.com/office/word/2010/wordprocessingShape" xmlns:wpg="http://schemas.microsoft.com/office/word/2010/wordprocessingGroup" xmlns:w14="http://schemas.microsoft.com/office/word/2010/wordml" xmlns:w15="http://schemas.microsoft.com/office/word/2012/wordml"/>
-</file>
-
 <file path=word/styles.xml><?xml version="1.0" encoding="utf-8"?>
-<w:styles xmlns:mc="http://schemas.openxmlformats.org/markup-compatibility/2006" xmlns:o="urn:schemas-microsoft-com:office:office" xmlns:r="http://schemas.openxmlformats.org/officeDocument/2006/relationships" xmlns:m="http://schemas.openxmlformats.org/officeDocument/2006/math" xmlns:v="urn:schemas-microsoft-com:vml" xmlns:wp="http://schemas.openxmlformats.org/drawingml/2006/wordprocessingDrawing" xmlns:w10="urn:schemas-microsoft-com:office:word" xmlns:w="http://schemas.openxmlformats.org/wordprocessingml/2006/main" xmlns:wne="http://schemas.microsoft.com/office/word/2006/wordml" xmlns:sl="http://schemas.openxmlformats.org/schemaLibrary/2006/main" xmlns:a="http://schemas.openxmlformats.org/drawingml/2006/main" xmlns:pic="http://schemas.openxmlformats.org/drawingml/2006/picture" xmlns:c="http://schemas.openxmlformats.org/drawingml/2006/chart" xmlns:lc="http://schemas.openxmlformats.org/drawingml/2006/lockedCanvas" xmlns:dgm="http://schemas.openxmlformats.org/drawingml/2006/diagram" xmlns:wps="http://schemas.microsoft.com/office/word/2010/wordprocessingShape" xmlns:wpg="http://schemas.microsoft.com/office/word/2010/wordprocessingGroup" xmlns:w14="http://schemas.microsoft.com/office/word/2010/wordml" xmlns:w15="http://schemas.microsoft.com/office/word/2012/wordml">
+<w:styles xmlns:mc="http://schemas.openxmlformats.org/markup-compatibility/2006" xmlns:r="http://schemas.openxmlformats.org/officeDocument/2006/relationships" xmlns:w="http://schemas.openxmlformats.org/wordprocessingml/2006/main" xmlns:w14="http://schemas.microsoft.com/office/word/2010/wordml" xmlns:w15="http://schemas.microsoft.com/office/word/2012/wordml" xmlns:w16cid="http://schemas.microsoft.com/office/word/2016/wordml/cid" xmlns:w16se="http://schemas.microsoft.com/office/word/2015/wordml/symex" mc:Ignorable="w14 w15 w16se w16cid">
   <w:docDefaults>
     <w:rPrDefault>
       <w:rPr>
-        <w:rFonts w:ascii="Arial" w:cs="Arial" w:eastAsia="Arial" w:hAnsi="Arial"/>
+        <w:rFonts w:ascii="Arial" w:eastAsia="Arial" w:hAnsi="Arial" w:cs="Arial"/>
         <w:sz w:val="22"/>
         <w:szCs w:val="22"/>
-        <w:lang w:val="en"/>
+        <w:lang w:val="en" w:eastAsia="en-US" w:bidi="ar-SA"/>
       </w:rPr>
     </w:rPrDefault>
     <w:pPrDefault>
@@ -181,20 +176,395 @@
       </w:pPr>
     </w:pPrDefault>
   </w:docDefaults>
-  <w:style w:type="paragraph" w:styleId="Normal" w:default="1">
-    <w:name w:val="normal"/>
-  </w:style>
-  <w:style w:type="table" w:styleId="TableNormal" w:default="1">
-    <w:name w:val="Table Normal"/>
+  <w:latentStyles w:defLockedState="0" w:defUIPriority="99" w:defSemiHidden="0" w:defUnhideWhenUsed="0" w:defQFormat="0" w:count="375">
+    <w:lsdException w:name="Normal" w:uiPriority="0" w:qFormat="1"/>
+    <w:lsdException w:name="heading 1" w:uiPriority="9" w:qFormat="1"/>
+    <w:lsdException w:name="heading 2" w:semiHidden="1" w:uiPriority="9" w:unhideWhenUsed="1" w:qFormat="1"/>
+    <w:lsdException w:name="heading 3" w:semiHidden="1" w:uiPriority="9" w:unhideWhenUsed="1" w:qFormat="1"/>
+    <w:lsdException w:name="heading 4" w:semiHidden="1" w:uiPriority="9" w:unhideWhenUsed="1" w:qFormat="1"/>
+    <w:lsdException w:name="heading 5" w:semiHidden="1" w:uiPriority="9" w:unhideWhenUsed="1" w:qFormat="1"/>
+    <w:lsdException w:name="heading 6" w:semiHidden="1" w:uiPriority="9" w:unhideWhenUsed="1" w:qFormat="1"/>
+    <w:lsdException w:name="heading 7" w:semiHidden="1" w:uiPriority="9" w:unhideWhenUsed="1" w:qFormat="1"/>
+    <w:lsdException w:name="heading 8" w:semiHidden="1" w:uiPriority="9" w:unhideWhenUsed="1" w:qFormat="1"/>
+    <w:lsdException w:name="heading 9" w:semiHidden="1" w:uiPriority="9" w:unhideWhenUsed="1" w:qFormat="1"/>
+    <w:lsdException w:name="index 1" w:semiHidden="1" w:unhideWhenUsed="1"/>
+    <w:lsdException w:name="index 2" w:semiHidden="1" w:unhideWhenUsed="1"/>
+    <w:lsdException w:name="index 3" w:semiHidden="1" w:unhideWhenUsed="1"/>
+    <w:lsdException w:name="index 4" w:semiHidden="1" w:unhideWhenUsed="1"/>
+    <w:lsdException w:name="index 5" w:semiHidden="1" w:unhideWhenUsed="1"/>
+    <w:lsdException w:name="index 6" w:semiHidden="1" w:unhideWhenUsed="1"/>
+    <w:lsdException w:name="index 7" w:semiHidden="1" w:unhideWhenUsed="1"/>
+    <w:lsdException w:name="index 8" w:semiHidden="1" w:unhideWhenUsed="1"/>
+    <w:lsdException w:name="index 9" w:semiHidden="1" w:unhideWhenUsed="1"/>
+    <w:lsdException w:name="toc 1" w:semiHidden="1" w:uiPriority="39" w:unhideWhenUsed="1"/>
+    <w:lsdException w:name="toc 2" w:semiHidden="1" w:uiPriority="39" w:unhideWhenUsed="1"/>
+    <w:lsdException w:name="toc 3" w:semiHidden="1" w:uiPriority="39" w:unhideWhenUsed="1"/>
+    <w:lsdException w:name="toc 4" w:semiHidden="1" w:uiPriority="39" w:unhideWhenUsed="1"/>
+    <w:lsdException w:name="toc 5" w:semiHidden="1" w:uiPriority="39" w:unhideWhenUsed="1"/>
+    <w:lsdException w:name="toc 6" w:semiHidden="1" w:uiPriority="39" w:unhideWhenUsed="1"/>
+    <w:lsdException w:name="toc 7" w:semiHidden="1" w:uiPriority="39" w:unhideWhenUsed="1"/>
+    <w:lsdException w:name="toc 8" w:semiHidden="1" w:uiPriority="39" w:unhideWhenUsed="1"/>
+    <w:lsdException w:name="toc 9" w:semiHidden="1" w:uiPriority="39" w:unhideWhenUsed="1"/>
+    <w:lsdException w:name="Normal Indent" w:semiHidden="1" w:unhideWhenUsed="1"/>
+    <w:lsdException w:name="footnote text" w:semiHidden="1" w:unhideWhenUsed="1"/>
+    <w:lsdException w:name="annotation text" w:semiHidden="1" w:unhideWhenUsed="1"/>
+    <w:lsdException w:name="header" w:semiHidden="1" w:unhideWhenUsed="1"/>
+    <w:lsdException w:name="footer" w:semiHidden="1" w:unhideWhenUsed="1"/>
+    <w:lsdException w:name="index heading" w:semiHidden="1" w:unhideWhenUsed="1"/>
+    <w:lsdException w:name="caption" w:semiHidden="1" w:uiPriority="35" w:unhideWhenUsed="1" w:qFormat="1"/>
+    <w:lsdException w:name="table of figures" w:semiHidden="1" w:unhideWhenUsed="1"/>
+    <w:lsdException w:name="envelope address" w:semiHidden="1" w:unhideWhenUsed="1"/>
+    <w:lsdException w:name="envelope return" w:semiHidden="1" w:unhideWhenUsed="1"/>
+    <w:lsdException w:name="footnote reference" w:semiHidden="1" w:unhideWhenUsed="1"/>
+    <w:lsdException w:name="annotation reference" w:semiHidden="1" w:unhideWhenUsed="1"/>
+    <w:lsdException w:name="line number" w:semiHidden="1" w:unhideWhenUsed="1"/>
+    <w:lsdException w:name="page number" w:semiHidden="1" w:unhideWhenUsed="1"/>
+    <w:lsdException w:name="endnote reference" w:semiHidden="1" w:unhideWhenUsed="1"/>
+    <w:lsdException w:name="endnote text" w:semiHidden="1" w:unhideWhenUsed="1"/>
+    <w:lsdException w:name="table of authorities" w:semiHidden="1" w:unhideWhenUsed="1"/>
+    <w:lsdException w:name="macro" w:semiHidden="1" w:unhideWhenUsed="1"/>
+    <w:lsdException w:name="toa heading" w:semiHidden="1" w:unhideWhenUsed="1"/>
+    <w:lsdException w:name="List" w:semiHidden="1" w:unhideWhenUsed="1"/>
+    <w:lsdException w:name="List Bullet" w:semiHidden="1" w:unhideWhenUsed="1"/>
+    <w:lsdException w:name="List Number" w:semiHidden="1" w:unhideWhenUsed="1"/>
+    <w:lsdException w:name="List 2" w:semiHidden="1" w:unhideWhenUsed="1"/>
+    <w:lsdException w:name="List 3" w:semiHidden="1" w:unhideWhenUsed="1"/>
+    <w:lsdException w:name="List 4" w:semiHidden="1" w:unhideWhenUsed="1"/>
+    <w:lsdException w:name="List 5" w:semiHidden="1" w:unhideWhenUsed="1"/>
+    <w:lsdException w:name="List Bullet 2" w:semiHidden="1" w:unhideWhenUsed="1"/>
+    <w:lsdException w:name="List Bullet 3" w:semiHidden="1" w:unhideWhenUsed="1"/>
+    <w:lsdException w:name="List Bullet 4" w:semiHidden="1" w:unhideWhenUsed="1"/>
+    <w:lsdException w:name="List Bullet 5" w:semiHidden="1" w:unhideWhenUsed="1"/>
+    <w:lsdException w:name="List Number 2" w:semiHidden="1" w:unhideWhenUsed="1"/>
+    <w:lsdException w:name="List Number 3" w:semiHidden="1" w:unhideWhenUsed="1"/>
+    <w:lsdException w:name="List Number 4" w:semiHidden="1" w:unhideWhenUsed="1"/>
+    <w:lsdException w:name="List Number 5" w:semiHidden="1" w:unhideWhenUsed="1"/>
+    <w:lsdException w:name="Title" w:uiPriority="10" w:qFormat="1"/>
+    <w:lsdException w:name="Closing" w:semiHidden="1" w:unhideWhenUsed="1"/>
+    <w:lsdException w:name="Signature" w:semiHidden="1" w:unhideWhenUsed="1"/>
+    <w:lsdException w:name="Default Paragraph Font" w:semiHidden="1" w:uiPriority="1" w:unhideWhenUsed="1"/>
+    <w:lsdException w:name="Body Text" w:semiHidden="1" w:unhideWhenUsed="1"/>
+    <w:lsdException w:name="Body Text Indent" w:semiHidden="1" w:unhideWhenUsed="1"/>
+    <w:lsdException w:name="List Continue" w:semiHidden="1" w:unhideWhenUsed="1"/>
+    <w:lsdException w:name="List Continue 2" w:semiHidden="1" w:unhideWhenUsed="1"/>
+    <w:lsdException w:name="List Continue 3" w:semiHidden="1" w:unhideWhenUsed="1"/>
+    <w:lsdException w:name="List Continue 4" w:semiHidden="1" w:unhideWhenUsed="1"/>
+    <w:lsdException w:name="List Continue 5" w:semiHidden="1" w:unhideWhenUsed="1"/>
+    <w:lsdException w:name="Message Header" w:semiHidden="1" w:unhideWhenUsed="1"/>
+    <w:lsdException w:name="Subtitle" w:uiPriority="11" w:qFormat="1"/>
+    <w:lsdException w:name="Salutation" w:semiHidden="1" w:unhideWhenUsed="1"/>
+    <w:lsdException w:name="Date" w:semiHidden="1" w:unhideWhenUsed="1"/>
+    <w:lsdException w:name="Body Text First Indent" w:semiHidden="1" w:unhideWhenUsed="1"/>
+    <w:lsdException w:name="Body Text First Indent 2" w:semiHidden="1" w:unhideWhenUsed="1"/>
+    <w:lsdException w:name="Note Heading" w:semiHidden="1" w:unhideWhenUsed="1"/>
+    <w:lsdException w:name="Body Text 2" w:semiHidden="1" w:unhideWhenUsed="1"/>
+    <w:lsdException w:name="Body Text 3" w:semiHidden="1" w:unhideWhenUsed="1"/>
+    <w:lsdException w:name="Body Text Indent 2" w:semiHidden="1" w:unhideWhenUsed="1"/>
+    <w:lsdException w:name="Body Text Indent 3" w:semiHidden="1" w:unhideWhenUsed="1"/>
+    <w:lsdException w:name="Block Text" w:semiHidden="1" w:unhideWhenUsed="1"/>
+    <w:lsdException w:name="Hyperlink" w:semiHidden="1" w:unhideWhenUsed="1"/>
+    <w:lsdException w:name="FollowedHyperlink" w:semiHidden="1" w:unhideWhenUsed="1"/>
+    <w:lsdException w:name="Strong" w:uiPriority="22" w:qFormat="1"/>
+    <w:lsdException w:name="Emphasis" w:uiPriority="20" w:qFormat="1"/>
+    <w:lsdException w:name="Document Map" w:semiHidden="1" w:unhideWhenUsed="1"/>
+    <w:lsdException w:name="Plain Text" w:semiHidden="1" w:unhideWhenUsed="1"/>
+    <w:lsdException w:name="E-mail Signature" w:semiHidden="1" w:unhideWhenUsed="1"/>
+    <w:lsdException w:name="HTML Top of Form" w:semiHidden="1" w:unhideWhenUsed="1"/>
+    <w:lsdException w:name="HTML Bottom of Form" w:semiHidden="1" w:unhideWhenUsed="1"/>
+    <w:lsdException w:name="Normal (Web)" w:semiHidden="1" w:unhideWhenUsed="1"/>
+    <w:lsdException w:name="HTML Acronym" w:semiHidden="1" w:unhideWhenUsed="1"/>
+    <w:lsdException w:name="HTML Address" w:semiHidden="1" w:unhideWhenUsed="1"/>
+    <w:lsdException w:name="HTML Cite" w:semiHidden="1" w:unhideWhenUsed="1"/>
+    <w:lsdException w:name="HTML Code" w:semiHidden="1" w:unhideWhenUsed="1"/>
+    <w:lsdException w:name="HTML Definition" w:semiHidden="1" w:unhideWhenUsed="1"/>
+    <w:lsdException w:name="HTML Keyboard" w:semiHidden="1" w:unhideWhenUsed="1"/>
+    <w:lsdException w:name="HTML Preformatted" w:semiHidden="1" w:unhideWhenUsed="1"/>
+    <w:lsdException w:name="HTML Sample" w:semiHidden="1" w:unhideWhenUsed="1"/>
+    <w:lsdException w:name="HTML Typewriter" w:semiHidden="1" w:unhideWhenUsed="1"/>
+    <w:lsdException w:name="HTML Variable" w:semiHidden="1" w:unhideWhenUsed="1"/>
+    <w:lsdException w:name="Normal Table" w:semiHidden="1" w:unhideWhenUsed="1"/>
+    <w:lsdException w:name="annotation subject" w:semiHidden="1" w:unhideWhenUsed="1"/>
+    <w:lsdException w:name="No List" w:semiHidden="1" w:unhideWhenUsed="1"/>
+    <w:lsdException w:name="Outline List 1" w:semiHidden="1" w:unhideWhenUsed="1"/>
+    <w:lsdException w:name="Outline List 2" w:semiHidden="1" w:unhideWhenUsed="1"/>
+    <w:lsdException w:name="Outline List 3" w:semiHidden="1" w:unhideWhenUsed="1"/>
+    <w:lsdException w:name="Table Simple 1" w:semiHidden="1" w:unhideWhenUsed="1"/>
+    <w:lsdException w:name="Table Simple 2" w:semiHidden="1" w:unhideWhenUsed="1"/>
+    <w:lsdException w:name="Table Simple 3" w:semiHidden="1" w:unhideWhenUsed="1"/>
+    <w:lsdException w:name="Table Classic 1" w:semiHidden="1" w:unhideWhenUsed="1"/>
+    <w:lsdException w:name="Table Classic 2" w:semiHidden="1" w:unhideWhenUsed="1"/>
+    <w:lsdException w:name="Table Classic 3" w:semiHidden="1" w:unhideWhenUsed="1"/>
+    <w:lsdException w:name="Table Classic 4" w:semiHidden="1" w:unhideWhenUsed="1"/>
+    <w:lsdException w:name="Table Colorful 1" w:semiHidden="1" w:unhideWhenUsed="1"/>
+    <w:lsdException w:name="Table Colorful 2" w:semiHidden="1" w:unhideWhenUsed="1"/>
+    <w:lsdException w:name="Table Colorful 3" w:semiHidden="1" w:unhideWhenUsed="1"/>
+    <w:lsdException w:name="Table Columns 1" w:semiHidden="1" w:unhideWhenUsed="1"/>
+    <w:lsdException w:name="Table Columns 2" w:semiHidden="1" w:unhideWhenUsed="1"/>
+    <w:lsdException w:name="Table Columns 3" w:semiHidden="1" w:unhideWhenUsed="1"/>
+    <w:lsdException w:name="Table Columns 4" w:semiHidden="1" w:unhideWhenUsed="1"/>
+    <w:lsdException w:name="Table Columns 5" w:semiHidden="1" w:unhideWhenUsed="1"/>
+    <w:lsdException w:name="Table Grid 1" w:semiHidden="1" w:unhideWhenUsed="1"/>
+    <w:lsdException w:name="Table Grid 2" w:semiHidden="1" w:unhideWhenUsed="1"/>
+    <w:lsdException w:name="Table Grid 3" w:semiHidden="1" w:unhideWhenUsed="1"/>
+    <w:lsdException w:name="Table Grid 4" w:semiHidden="1" w:unhideWhenUsed="1"/>
+    <w:lsdException w:name="Table Grid 5" w:semiHidden="1" w:unhideWhenUsed="1"/>
+    <w:lsdException w:name="Table Grid 6" w:semiHidden="1" w:unhideWhenUsed="1"/>
+    <w:lsdException w:name="Table Grid 7" w:semiHidden="1" w:unhideWhenUsed="1"/>
+    <w:lsdException w:name="Table Grid 8" w:semiHidden="1" w:unhideWhenUsed="1"/>
+    <w:lsdException w:name="Table List 1" w:semiHidden="1" w:unhideWhenUsed="1"/>
+    <w:lsdException w:name="Table List 2" w:semiHidden="1" w:unhideWhenUsed="1"/>
+    <w:lsdException w:name="Table List 3" w:semiHidden="1" w:unhideWhenUsed="1"/>
+    <w:lsdException w:name="Table List 4" w:semiHidden="1" w:unhideWhenUsed="1"/>
+    <w:lsdException w:name="Table List 5" w:semiHidden="1" w:unhideWhenUsed="1"/>
+    <w:lsdException w:name="Table List 6" w:semiHidden="1" w:unhideWhenUsed="1"/>
+    <w:lsdException w:name="Table List 7" w:semiHidden="1" w:unhideWhenUsed="1"/>
+    <w:lsdException w:name="Table List 8" w:semiHidden="1" w:unhideWhenUsed="1"/>
+    <w:lsdException w:name="Table 3D effects 1" w:semiHidden="1" w:unhideWhenUsed="1"/>
+    <w:lsdException w:name="Table 3D effects 2" w:semiHidden="1" w:unhideWhenUsed="1"/>
+    <w:lsdException w:name="Table 3D effects 3" w:semiHidden="1" w:unhideWhenUsed="1"/>
+    <w:lsdException w:name="Table Contemporary" w:semiHidden="1" w:unhideWhenUsed="1"/>
+    <w:lsdException w:name="Table Elegant" w:semiHidden="1" w:unhideWhenUsed="1"/>
+    <w:lsdException w:name="Table Professional" w:semiHidden="1" w:unhideWhenUsed="1"/>
+    <w:lsdException w:name="Table Subtle 1" w:semiHidden="1" w:unhideWhenUsed="1"/>
+    <w:lsdException w:name="Table Subtle 2" w:semiHidden="1" w:unhideWhenUsed="1"/>
+    <w:lsdException w:name="Table Web 1" w:semiHidden="1" w:unhideWhenUsed="1"/>
+    <w:lsdException w:name="Table Web 2" w:semiHidden="1" w:unhideWhenUsed="1"/>
+    <w:lsdException w:name="Table Web 3" w:semiHidden="1" w:unhideWhenUsed="1"/>
+    <w:lsdException w:name="Balloon Text" w:semiHidden="1" w:unhideWhenUsed="1"/>
+    <w:lsdException w:name="Table Grid" w:uiPriority="39"/>
+    <w:lsdException w:name="Table Theme" w:semiHidden="1" w:unhideWhenUsed="1"/>
+    <w:lsdException w:name="Placeholder Text" w:semiHidden="1"/>
+    <w:lsdException w:name="No Spacing" w:uiPriority="1" w:qFormat="1"/>
+    <w:lsdException w:name="Light Shading" w:uiPriority="60"/>
+    <w:lsdException w:name="Light List" w:uiPriority="61"/>
+    <w:lsdException w:name="Light Grid" w:uiPriority="62"/>
+    <w:lsdException w:name="Medium Shading 1" w:uiPriority="63"/>
+    <w:lsdException w:name="Medium Shading 2" w:uiPriority="64"/>
+    <w:lsdException w:name="Medium List 1" w:uiPriority="65"/>
+    <w:lsdException w:name="Medium List 2" w:uiPriority="66"/>
+    <w:lsdException w:name="Medium Grid 1" w:uiPriority="67"/>
+    <w:lsdException w:name="Medium Grid 2" w:uiPriority="68"/>
+    <w:lsdException w:name="Medium Grid 3" w:uiPriority="69"/>
+    <w:lsdException w:name="Dark List" w:uiPriority="70"/>
+    <w:lsdException w:name="Colorful Shading" w:uiPriority="71"/>
+    <w:lsdException w:name="Colorful List" w:uiPriority="72"/>
+    <w:lsdException w:name="Colorful Grid" w:uiPriority="73"/>
+    <w:lsdException w:name="Light Shading Accent 1" w:uiPriority="60"/>
+    <w:lsdException w:name="Light List Accent 1" w:uiPriority="61"/>
+    <w:lsdException w:name="Light Grid Accent 1" w:uiPriority="62"/>
+    <w:lsdException w:name="Medium Shading 1 Accent 1" w:uiPriority="63"/>
+    <w:lsdException w:name="Medium Shading 2 Accent 1" w:uiPriority="64"/>
+    <w:lsdException w:name="Medium List 1 Accent 1" w:uiPriority="65"/>
+    <w:lsdException w:name="Revision" w:semiHidden="1"/>
+    <w:lsdException w:name="List Paragraph" w:uiPriority="34" w:qFormat="1"/>
+    <w:lsdException w:name="Quote" w:uiPriority="29" w:qFormat="1"/>
+    <w:lsdException w:name="Intense Quote" w:uiPriority="30" w:qFormat="1"/>
+    <w:lsdException w:name="Medium List 2 Accent 1" w:uiPriority="66"/>
+    <w:lsdException w:name="Medium Grid 1 Accent 1" w:uiPriority="67"/>
+    <w:lsdException w:name="Medium Grid 2 Accent 1" w:uiPriority="68"/>
+    <w:lsdException w:name="Medium Grid 3 Accent 1" w:uiPriority="69"/>
+    <w:lsdException w:name="Dark List Accent 1" w:uiPriority="70"/>
+    <w:lsdException w:name="Colorful Shading Accent 1" w:uiPriority="71"/>
+    <w:lsdException w:name="Colorful List Accent 1" w:uiPriority="72"/>
+    <w:lsdException w:name="Colorful Grid Accent 1" w:uiPriority="73"/>
+    <w:lsdException w:name="Light Shading Accent 2" w:uiPriority="60"/>
+    <w:lsdException w:name="Light List Accent 2" w:uiPriority="61"/>
+    <w:lsdException w:name="Light Grid Accent 2" w:uiPriority="62"/>
+    <w:lsdException w:name="Medium Shading 1 Accent 2" w:uiPriority="63"/>
+    <w:lsdException w:name="Medium Shading 2 Accent 2" w:uiPriority="64"/>
+    <w:lsdException w:name="Medium List 1 Accent 2" w:uiPriority="65"/>
+    <w:lsdException w:name="Medium List 2 Accent 2" w:uiPriority="66"/>
+    <w:lsdException w:name="Medium Grid 1 Accent 2" w:uiPriority="67"/>
+    <w:lsdException w:name="Medium Grid 2 Accent 2" w:uiPriority="68"/>
+    <w:lsdException w:name="Medium Grid 3 Accent 2" w:uiPriority="69"/>
+    <w:lsdException w:name="Dark List Accent 2" w:uiPriority="70"/>
+    <w:lsdException w:name="Colorful Shading Accent 2" w:uiPriority="71"/>
+    <w:lsdException w:name="Colorful List Accent 2" w:uiPriority="72"/>
+    <w:lsdException w:name="Colorful Grid Accent 2" w:uiPriority="73"/>
+    <w:lsdException w:name="Light Shading Accent 3" w:uiPriority="60"/>
+    <w:lsdException w:name="Light List Accent 3" w:uiPriority="61"/>
+    <w:lsdException w:name="Light Grid Accent 3" w:uiPriority="62"/>
+    <w:lsdException w:name="Medium Shading 1 Accent 3" w:uiPriority="63"/>
+    <w:lsdException w:name="Medium Shading 2 Accent 3" w:uiPriority="64"/>
+    <w:lsdException w:name="Medium List 1 Accent 3" w:uiPriority="65"/>
+    <w:lsdException w:name="Medium List 2 Accent 3" w:uiPriority="66"/>
+    <w:lsdException w:name="Medium Grid 1 Accent 3" w:uiPriority="67"/>
+    <w:lsdException w:name="Medium Grid 2 Accent 3" w:uiPriority="68"/>
+    <w:lsdException w:name="Medium Grid 3 Accent 3" w:uiPriority="69"/>
+    <w:lsdException w:name="Dark List Accent 3" w:uiPriority="70"/>
+    <w:lsdException w:name="Colorful Shading Accent 3" w:uiPriority="71"/>
+    <w:lsdException w:name="Colorful List Accent 3" w:uiPriority="72"/>
+    <w:lsdException w:name="Colorful Grid Accent 3" w:uiPriority="73"/>
+    <w:lsdException w:name="Light Shading Accent 4" w:uiPriority="60"/>
+    <w:lsdException w:name="Light List Accent 4" w:uiPriority="61"/>
+    <w:lsdException w:name="Light Grid Accent 4" w:uiPriority="62"/>
+    <w:lsdException w:name="Medium Shading 1 Accent 4" w:uiPriority="63"/>
+    <w:lsdException w:name="Medium Shading 2 Accent 4" w:uiPriority="64"/>
+    <w:lsdException w:name="Medium List 1 Accent 4" w:uiPriority="65"/>
+    <w:lsdException w:name="Medium List 2 Accent 4" w:uiPriority="66"/>
+    <w:lsdException w:name="Medium Grid 1 Accent 4" w:uiPriority="67"/>
+    <w:lsdException w:name="Medium Grid 2 Accent 4" w:uiPriority="68"/>
+    <w:lsdException w:name="Medium Grid 3 Accent 4" w:uiPriority="69"/>
+    <w:lsdException w:name="Dark List Accent 4" w:uiPriority="70"/>
+    <w:lsdException w:name="Colorful Shading Accent 4" w:uiPriority="71"/>
+    <w:lsdException w:name="Colorful List Accent 4" w:uiPriority="72"/>
+    <w:lsdException w:name="Colorful Grid Accent 4" w:uiPriority="73"/>
+    <w:lsdException w:name="Light Shading Accent 5" w:uiPriority="60"/>
+    <w:lsdException w:name="Light List Accent 5" w:uiPriority="61"/>
+    <w:lsdException w:name="Light Grid Accent 5" w:uiPriority="62"/>
+    <w:lsdException w:name="Medium Shading 1 Accent 5" w:uiPriority="63"/>
+    <w:lsdException w:name="Medium Shading 2 Accent 5" w:uiPriority="64"/>
+    <w:lsdException w:name="Medium List 1 Accent 5" w:uiPriority="65"/>
+    <w:lsdException w:name="Medium List 2 Accent 5" w:uiPriority="66"/>
+    <w:lsdException w:name="Medium Grid 1 Accent 5" w:uiPriority="67"/>
+    <w:lsdException w:name="Medium Grid 2 Accent 5" w:uiPriority="68"/>
+    <w:lsdException w:name="Medium Grid 3 Accent 5" w:uiPriority="69"/>
+    <w:lsdException w:name="Dark List Accent 5" w:uiPriority="70"/>
+    <w:lsdException w:name="Colorful Shading Accent 5" w:uiPriority="71"/>
+    <w:lsdException w:name="Colorful List Accent 5" w:uiPriority="72"/>
+    <w:lsdException w:name="Colorful Grid Accent 5" w:uiPriority="73"/>
+    <w:lsdException w:name="Light Shading Accent 6" w:uiPriority="60"/>
+    <w:lsdException w:name="Light List Accent 6" w:uiPriority="61"/>
+    <w:lsdException w:name="Light Grid Accent 6" w:uiPriority="62"/>
+    <w:lsdException w:name="Medium Shading 1 Accent 6" w:uiPriority="63"/>
+    <w:lsdException w:name="Medium Shading 2 Accent 6" w:uiPriority="64"/>
+    <w:lsdException w:name="Medium List 1 Accent 6" w:uiPriority="65"/>
+    <w:lsdException w:name="Medium List 2 Accent 6" w:uiPriority="66"/>
+    <w:lsdException w:name="Medium Grid 1 Accent 6" w:uiPriority="67"/>
+    <w:lsdException w:name="Medium Grid 2 Accent 6" w:uiPriority="68"/>
+    <w:lsdException w:name="Medium Grid 3 Accent 6" w:uiPriority="69"/>
+    <w:lsdException w:name="Dark List Accent 6" w:uiPriority="70"/>
+    <w:lsdException w:name="Colorful Shading Accent 6" w:uiPriority="71"/>
+    <w:lsdException w:name="Colorful List Accent 6" w:uiPriority="72"/>
+    <w:lsdException w:name="Colorful Grid Accent 6" w:uiPriority="73"/>
+    <w:lsdException w:name="Subtle Emphasis" w:uiPriority="19" w:qFormat="1"/>
+    <w:lsdException w:name="Intense Emphasis" w:uiPriority="21" w:qFormat="1"/>
+    <w:lsdException w:name="Subtle Reference" w:uiPriority="31" w:qFormat="1"/>
+    <w:lsdException w:name="Intense Reference" w:uiPriority="32" w:qFormat="1"/>
+    <w:lsdException w:name="Book Title" w:uiPriority="33" w:qFormat="1"/>
+    <w:lsdException w:name="Bibliography" w:semiHidden="1" w:uiPriority="37" w:unhideWhenUsed="1"/>
+    <w:lsdException w:name="TOC Heading" w:semiHidden="1" w:uiPriority="39" w:unhideWhenUsed="1" w:qFormat="1"/>
+    <w:lsdException w:name="Plain Table 1" w:uiPriority="41"/>
+    <w:lsdException w:name="Plain Table 2" w:uiPriority="42"/>
+    <w:lsdException w:name="Plain Table 3" w:uiPriority="43"/>
+    <w:lsdException w:name="Plain Table 4" w:uiPriority="44"/>
+    <w:lsdException w:name="Plain Table 5" w:uiPriority="45"/>
+    <w:lsdException w:name="Grid Table Light" w:uiPriority="40"/>
+    <w:lsdException w:name="Grid Table 1 Light" w:uiPriority="46"/>
+    <w:lsdException w:name="Grid Table 2" w:uiPriority="47"/>
+    <w:lsdException w:name="Grid Table 3" w:uiPriority="48"/>
+    <w:lsdException w:name="Grid Table 4" w:uiPriority="49"/>
+    <w:lsdException w:name="Grid Table 5 Dark" w:uiPriority="50"/>
+    <w:lsdException w:name="Grid Table 6 Colorful" w:uiPriority="51"/>
+    <w:lsdException w:name="Grid Table 7 Colorful" w:uiPriority="52"/>
+    <w:lsdException w:name="Grid Table 1 Light Accent 1" w:uiPriority="46"/>
+    <w:lsdException w:name="Grid Table 2 Accent 1" w:uiPriority="47"/>
+    <w:lsdException w:name="Grid Table 3 Accent 1" w:uiPriority="48"/>
+    <w:lsdException w:name="Grid Table 4 Accent 1" w:uiPriority="49"/>
+    <w:lsdException w:name="Grid Table 5 Dark Accent 1" w:uiPriority="50"/>
+    <w:lsdException w:name="Grid Table 6 Colorful Accent 1" w:uiPriority="51"/>
+    <w:lsdException w:name="Grid Table 7 Colorful Accent 1" w:uiPriority="52"/>
+    <w:lsdException w:name="Grid Table 1 Light Accent 2" w:uiPriority="46"/>
+    <w:lsdException w:name="Grid Table 2 Accent 2" w:uiPriority="47"/>
+    <w:lsdException w:name="Grid Table 3 Accent 2" w:uiPriority="48"/>
+    <w:lsdException w:name="Grid Table 4 Accent 2" w:uiPriority="49"/>
+    <w:lsdException w:name="Grid Table 5 Dark Accent 2" w:uiPriority="50"/>
+    <w:lsdException w:name="Grid Table 6 Colorful Accent 2" w:uiPriority="51"/>
+    <w:lsdException w:name="Grid Table 7 Colorful Accent 2" w:uiPriority="52"/>
+    <w:lsdException w:name="Grid Table 1 Light Accent 3" w:uiPriority="46"/>
+    <w:lsdException w:name="Grid Table 2 Accent 3" w:uiPriority="47"/>
+    <w:lsdException w:name="Grid Table 3 Accent 3" w:uiPriority="48"/>
+    <w:lsdException w:name="Grid Table 4 Accent 3" w:uiPriority="49"/>
+    <w:lsdException w:name="Grid Table 5 Dark Accent 3" w:uiPriority="50"/>
+    <w:lsdException w:name="Grid Table 6 Colorful Accent 3" w:uiPriority="51"/>
+    <w:lsdException w:name="Grid Table 7 Colorful Accent 3" w:uiPriority="52"/>
+    <w:lsdException w:name="Grid Table 1 Light Accent 4" w:uiPriority="46"/>
+    <w:lsdException w:name="Grid Table 2 Accent 4" w:uiPriority="47"/>
+    <w:lsdException w:name="Grid Table 3 Accent 4" w:uiPriority="48"/>
+    <w:lsdException w:name="Grid Table 4 Accent 4" w:uiPriority="49"/>
+    <w:lsdException w:name="Grid Table 5 Dark Accent 4" w:uiPriority="50"/>
+    <w:lsdException w:name="Grid Table 6 Colorful Accent 4" w:uiPriority="51"/>
+    <w:lsdException w:name="Grid Table 7 Colorful Accent 4" w:uiPriority="52"/>
+    <w:lsdException w:name="Grid Table 1 Light Accent 5" w:uiPriority="46"/>
+    <w:lsdException w:name="Grid Table 2 Accent 5" w:uiPriority="47"/>
+    <w:lsdException w:name="Grid Table 3 Accent 5" w:uiPriority="48"/>
+    <w:lsdException w:name="Grid Table 4 Accent 5" w:uiPriority="49"/>
+    <w:lsdException w:name="Grid Table 5 Dark Accent 5" w:uiPriority="50"/>
+    <w:lsdException w:name="Grid Table 6 Colorful Accent 5" w:uiPriority="51"/>
+    <w:lsdException w:name="Grid Table 7 Colorful Accent 5" w:uiPriority="52"/>
+    <w:lsdException w:name="Grid Table 1 Light Accent 6" w:uiPriority="46"/>
+    <w:lsdException w:name="Grid Table 2 Accent 6" w:uiPriority="47"/>
+    <w:lsdException w:name="Grid Table 3 Accent 6" w:uiPriority="48"/>
+    <w:lsdException w:name="Grid Table 4 Accent 6" w:uiPriority="49"/>
+    <w:lsdException w:name="Grid Table 5 Dark Accent 6" w:uiPriority="50"/>
+    <w:lsdException w:name="Grid Table 6 Colorful Accent 6" w:uiPriority="51"/>
+    <w:lsdException w:name="Grid Table 7 Colorful Accent 6" w:uiPriority="52"/>
+    <w:lsdException w:name="List Table 1 Light" w:uiPriority="46"/>
+    <w:lsdException w:name="List Table 2" w:uiPriority="47"/>
+    <w:lsdException w:name="List Table 3" w:uiPriority="48"/>
+    <w:lsdException w:name="List Table 4" w:uiPriority="49"/>
+    <w:lsdException w:name="List Table 5 Dark" w:uiPriority="50"/>
+    <w:lsdException w:name="List Table 6 Colorful" w:uiPriority="51"/>
+    <w:lsdException w:name="List Table 7 Colorful" w:uiPriority="52"/>
+    <w:lsdException w:name="List Table 1 Light Accent 1" w:uiPriority="46"/>
+    <w:lsdException w:name="List Table 2 Accent 1" w:uiPriority="47"/>
+    <w:lsdException w:name="List Table 3 Accent 1" w:uiPriority="48"/>
+    <w:lsdException w:name="List Table 4 Accent 1" w:uiPriority="49"/>
+    <w:lsdException w:name="List Table 5 Dark Accent 1" w:uiPriority="50"/>
+    <w:lsdException w:name="List Table 6 Colorful Accent 1" w:uiPriority="51"/>
+    <w:lsdException w:name="List Table 7 Colorful Accent 1" w:uiPriority="52"/>
+    <w:lsdException w:name="List Table 1 Light Accent 2" w:uiPriority="46"/>
+    <w:lsdException w:name="List Table 2 Accent 2" w:uiPriority="47"/>
+    <w:lsdException w:name="List Table 3 Accent 2" w:uiPriority="48"/>
+    <w:lsdException w:name="List Table 4 Accent 2" w:uiPriority="49"/>
+    <w:lsdException w:name="List Table 5 Dark Accent 2" w:uiPriority="50"/>
+    <w:lsdException w:name="List Table 6 Colorful Accent 2" w:uiPriority="51"/>
+    <w:lsdException w:name="List Table 7 Colorful Accent 2" w:uiPriority="52"/>
+    <w:lsdException w:name="List Table 1 Light Accent 3" w:uiPriority="46"/>
+    <w:lsdException w:name="List Table 2 Accent 3" w:uiPriority="47"/>
+    <w:lsdException w:name="List Table 3 Accent 3" w:uiPriority="48"/>
+    <w:lsdException w:name="List Table 4 Accent 3" w:uiPriority="49"/>
+    <w:lsdException w:name="List Table 5 Dark Accent 3" w:uiPriority="50"/>
+    <w:lsdException w:name="List Table 6 Colorful Accent 3" w:uiPriority="51"/>
+    <w:lsdException w:name="List Table 7 Colorful Accent 3" w:uiPriority="52"/>
+    <w:lsdException w:name="List Table 1 Light Accent 4" w:uiPriority="46"/>
+    <w:lsdException w:name="List Table 2 Accent 4" w:uiPriority="47"/>
+    <w:lsdException w:name="List Table 3 Accent 4" w:uiPriority="48"/>
+    <w:lsdException w:name="List Table 4 Accent 4" w:uiPriority="49"/>
+    <w:lsdException w:name="List Table 5 Dark Accent 4" w:uiPriority="50"/>
+    <w:lsdException w:name="List Table 6 Colorful Accent 4" w:uiPriority="51"/>
+    <w:lsdException w:name="List Table 7 Colorful Accent 4" w:uiPriority="52"/>
+    <w:lsdException w:name="List Table 1 Light Accent 5" w:uiPriority="46"/>
+    <w:lsdException w:name="List Table 2 Accent 5" w:uiPriority="47"/>
+    <w:lsdException w:name="List Table 3 Accent 5" w:uiPriority="48"/>
+    <w:lsdException w:name="List Table 4 Accent 5" w:uiPriority="49"/>
+    <w:lsdException w:name="List Table 5 Dark Accent 5" w:uiPriority="50"/>
+    <w:lsdException w:name="List Table 6 Colorful Accent 5" w:uiPriority="51"/>
+    <w:lsdException w:name="List Table 7 Colorful Accent 5" w:uiPriority="52"/>
+    <w:lsdException w:name="List Table 1 Light Accent 6" w:uiPriority="46"/>
+    <w:lsdException w:name="List Table 2 Accent 6" w:uiPriority="47"/>
+    <w:lsdException w:name="List Table 3 Accent 6" w:uiPriority="48"/>
+    <w:lsdException w:name="List Table 4 Accent 6" w:uiPriority="49"/>
+    <w:lsdException w:name="List Table 5 Dark Accent 6" w:uiPriority="50"/>
+    <w:lsdException w:name="List Table 6 Colorful Accent 6" w:uiPriority="51"/>
+    <w:lsdException w:name="List Table 7 Colorful Accent 6" w:uiPriority="52"/>
+    <w:lsdException w:name="Mention" w:semiHidden="1" w:unhideWhenUsed="1"/>
+    <w:lsdException w:name="Smart Hyperlink" w:semiHidden="1" w:unhideWhenUsed="1"/>
+    <w:lsdException w:name="Hashtag" w:semiHidden="1" w:unhideWhenUsed="1"/>
+    <w:lsdException w:name="Unresolved Mention" w:semiHidden="1" w:unhideWhenUsed="1"/>
+  </w:latentStyles>
+  <w:style w:type="paragraph" w:default="1" w:styleId="Normal">
+    <w:name w:val="Normal"/>
   </w:style>
   <w:style w:type="paragraph" w:styleId="Heading1">
     <w:name w:val="heading 1"/>
     <w:basedOn w:val="Normal"/>
     <w:next w:val="Normal"/>
     <w:pPr>
-      <w:keepNext w:val="1"/>
-      <w:keepLines w:val="1"/>
-      <w:spacing w:after="120" w:before="400" w:lineRule="auto"/>
+      <w:keepNext/>
+      <w:keepLines/>
+      <w:spacing w:before="400" w:after="120"/>
+      <w:outlineLvl w:val="0"/>
     </w:pPr>
     <w:rPr>
       <w:sz w:val="40"/>
@@ -206,12 +576,12 @@
     <w:basedOn w:val="Normal"/>
     <w:next w:val="Normal"/>
     <w:pPr>
-      <w:keepNext w:val="1"/>
-      <w:keepLines w:val="1"/>
-      <w:spacing w:after="120" w:before="360" w:lineRule="auto"/>
+      <w:keepNext/>
+      <w:keepLines/>
+      <w:spacing w:before="360" w:after="120"/>
+      <w:outlineLvl w:val="1"/>
     </w:pPr>
     <w:rPr>
-      <w:b w:val="0"/>
       <w:sz w:val="32"/>
       <w:szCs w:val="32"/>
     </w:rPr>
@@ -221,12 +591,12 @@
     <w:basedOn w:val="Normal"/>
     <w:next w:val="Normal"/>
     <w:pPr>
-      <w:keepNext w:val="1"/>
-      <w:keepLines w:val="1"/>
-      <w:spacing w:after="80" w:before="320" w:lineRule="auto"/>
+      <w:keepNext/>
+      <w:keepLines/>
+      <w:spacing w:before="320" w:after="80"/>
+      <w:outlineLvl w:val="2"/>
     </w:pPr>
     <w:rPr>
-      <w:b w:val="0"/>
       <w:color w:val="434343"/>
       <w:sz w:val="28"/>
       <w:szCs w:val="28"/>
@@ -237,9 +607,10 @@
     <w:basedOn w:val="Normal"/>
     <w:next w:val="Normal"/>
     <w:pPr>
-      <w:keepNext w:val="1"/>
-      <w:keepLines w:val="1"/>
-      <w:spacing w:after="80" w:before="280" w:lineRule="auto"/>
+      <w:keepNext/>
+      <w:keepLines/>
+      <w:spacing w:before="280" w:after="80"/>
+      <w:outlineLvl w:val="3"/>
     </w:pPr>
     <w:rPr>
       <w:color w:val="666666"/>
@@ -252,14 +623,13 @@
     <w:basedOn w:val="Normal"/>
     <w:next w:val="Normal"/>
     <w:pPr>
-      <w:keepNext w:val="1"/>
-      <w:keepLines w:val="1"/>
-      <w:spacing w:after="80" w:before="240" w:lineRule="auto"/>
+      <w:keepNext/>
+      <w:keepLines/>
+      <w:spacing w:before="240" w:after="80"/>
+      <w:outlineLvl w:val="4"/>
     </w:pPr>
     <w:rPr>
       <w:color w:val="666666"/>
-      <w:sz w:val="22"/>
-      <w:szCs w:val="22"/>
     </w:rPr>
   </w:style>
   <w:style w:type="paragraph" w:styleId="Heading6">
@@ -267,25 +637,51 @@
     <w:basedOn w:val="Normal"/>
     <w:next w:val="Normal"/>
     <w:pPr>
-      <w:keepNext w:val="1"/>
-      <w:keepLines w:val="1"/>
-      <w:spacing w:after="80" w:before="240" w:lineRule="auto"/>
+      <w:keepNext/>
+      <w:keepLines/>
+      <w:spacing w:before="240" w:after="80"/>
+      <w:outlineLvl w:val="5"/>
     </w:pPr>
     <w:rPr>
-      <w:i w:val="1"/>
+      <w:i/>
       <w:color w:val="666666"/>
-      <w:sz w:val="22"/>
-      <w:szCs w:val="22"/>
     </w:rPr>
+  </w:style>
+  <w:style w:type="character" w:default="1" w:styleId="DefaultParagraphFont">
+    <w:name w:val="Default Paragraph Font"/>
+    <w:uiPriority w:val="1"/>
+    <w:semiHidden/>
+    <w:unhideWhenUsed/>
+  </w:style>
+  <w:style w:type="table" w:default="1" w:styleId="TableNormal">
+    <w:name w:val="Normal Table"/>
+    <w:uiPriority w:val="99"/>
+    <w:semiHidden/>
+    <w:unhideWhenUsed/>
+    <w:tblPr>
+      <w:tblInd w:w="0" w:type="dxa"/>
+      <w:tblCellMar>
+        <w:top w:w="0" w:type="dxa"/>
+        <w:left w:w="108" w:type="dxa"/>
+        <w:bottom w:w="0" w:type="dxa"/>
+        <w:right w:w="108" w:type="dxa"/>
+      </w:tblCellMar>
+    </w:tblPr>
+  </w:style>
+  <w:style w:type="numbering" w:default="1" w:styleId="NoList">
+    <w:name w:val="No List"/>
+    <w:uiPriority w:val="99"/>
+    <w:semiHidden/>
+    <w:unhideWhenUsed/>
   </w:style>
   <w:style w:type="paragraph" w:styleId="Title">
     <w:name w:val="Title"/>
     <w:basedOn w:val="Normal"/>
     <w:next w:val="Normal"/>
     <w:pPr>
-      <w:keepNext w:val="1"/>
-      <w:keepLines w:val="1"/>
-      <w:spacing w:after="60" w:before="0" w:lineRule="auto"/>
+      <w:keepNext/>
+      <w:keepLines/>
+      <w:spacing w:after="60"/>
     </w:pPr>
     <w:rPr>
       <w:sz w:val="52"/>
@@ -297,13 +693,11 @@
     <w:basedOn w:val="Normal"/>
     <w:next w:val="Normal"/>
     <w:pPr>
-      <w:keepNext w:val="1"/>
-      <w:keepLines w:val="1"/>
-      <w:spacing w:after="320" w:before="0" w:lineRule="auto"/>
+      <w:keepNext/>
+      <w:keepLines/>
+      <w:spacing w:after="320"/>
     </w:pPr>
     <w:rPr>
-      <w:rFonts w:ascii="Arial" w:cs="Arial" w:eastAsia="Arial" w:hAnsi="Arial"/>
-      <w:i w:val="0"/>
       <w:color w:val="666666"/>
       <w:sz w:val="30"/>
       <w:szCs w:val="30"/>

</xml_diff>